<commit_message>
Update Lab 22 - SPFx extension Field Customizer.docx
</commit_message>
<xml_diff>
--- a/Lab Files/Lab 22 - SPFx extension Field Customizer.docx
+++ b/Lab Files/Lab 22 - SPFx extension Field Customizer.docx
@@ -1,6 +1,6 @@
 
 <file path=word/document.xml><?xml version="1.0" encoding="utf-8"?>
-<w:document xmlns:wpc="http://schemas.microsoft.com/office/word/2010/wordprocessingCanvas" xmlns:cx="http://schemas.microsoft.com/office/drawing/2014/chartex" xmlns:cx1="http://schemas.microsoft.com/office/drawing/2015/9/8/chartex" xmlns:cx2="http://schemas.microsoft.com/office/drawing/2015/10/21/chartex" xmlns:cx3="http://schemas.microsoft.com/office/drawing/2016/5/9/chartex" xmlns:cx4="http://schemas.microsoft.com/office/drawing/2016/5/10/chartex" xmlns:cx5="http://schemas.microsoft.com/office/drawing/2016/5/11/chartex" xmlns:cx6="http://schemas.microsoft.com/office/drawing/2016/5/12/chartex" xmlns:cx7="http://schemas.microsoft.com/office/drawing/2016/5/13/chartex" xmlns:cx8="http://schemas.microsoft.com/office/drawing/2016/5/14/chartex" xmlns:mc="http://schemas.openxmlformats.org/markup-compatibility/2006" xmlns:aink="http://schemas.microsoft.com/office/drawing/2016/ink" xmlns:am3d="http://schemas.microsoft.com/office/drawing/2017/model3d" xmlns:o="urn:schemas-microsoft-com:office:office" xmlns:r="http://schemas.openxmlformats.org/officeDocument/2006/relationships" xmlns:m="http://schemas.openxmlformats.org/officeDocument/2006/math" xmlns:v="urn:schemas-microsoft-com:vml" xmlns:wp14="http://schemas.microsoft.com/office/word/2010/wordprocessingDrawing" xmlns:wp="http://schemas.openxmlformats.org/drawingml/2006/wordprocessingDrawing" xmlns:w10="urn:schemas-microsoft-com:office:word" xmlns:w="http://schemas.openxmlformats.org/wordprocessingml/2006/main" xmlns:w14="http://schemas.microsoft.com/office/word/2010/wordml" xmlns:w15="http://schemas.microsoft.com/office/word/2012/wordml" xmlns:w16cex="http://schemas.microsoft.com/office/word/2018/wordml/cex" xmlns:w16cid="http://schemas.microsoft.com/office/word/2016/wordml/cid" xmlns:w16="http://schemas.microsoft.com/office/word/2018/wordml" xmlns:w16se="http://schemas.microsoft.com/office/word/2015/wordml/symex" xmlns:wpg="http://schemas.microsoft.com/office/word/2010/wordprocessingGroup" xmlns:wpi="http://schemas.microsoft.com/office/word/2010/wordprocessingInk" xmlns:wne="http://schemas.microsoft.com/office/word/2006/wordml" xmlns:wps="http://schemas.microsoft.com/office/word/2010/wordprocessingShape" mc:Ignorable="w14 w15 w16se w16cid w16 w16cex wp14">
+<w:document xmlns:wpc="http://schemas.microsoft.com/office/word/2010/wordprocessingCanvas" xmlns:cx="http://schemas.microsoft.com/office/drawing/2014/chartex" xmlns:cx1="http://schemas.microsoft.com/office/drawing/2015/9/8/chartex" xmlns:cx2="http://schemas.microsoft.com/office/drawing/2015/10/21/chartex" xmlns:cx3="http://schemas.microsoft.com/office/drawing/2016/5/9/chartex" xmlns:cx4="http://schemas.microsoft.com/office/drawing/2016/5/10/chartex" xmlns:cx5="http://schemas.microsoft.com/office/drawing/2016/5/11/chartex" xmlns:cx6="http://schemas.microsoft.com/office/drawing/2016/5/12/chartex" xmlns:cx7="http://schemas.microsoft.com/office/drawing/2016/5/13/chartex" xmlns:cx8="http://schemas.microsoft.com/office/drawing/2016/5/14/chartex" xmlns:mc="http://schemas.openxmlformats.org/markup-compatibility/2006" xmlns:aink="http://schemas.microsoft.com/office/drawing/2016/ink" xmlns:am3d="http://schemas.microsoft.com/office/drawing/2017/model3d" xmlns:o="urn:schemas-microsoft-com:office:office" xmlns:r="http://schemas.openxmlformats.org/officeDocument/2006/relationships" xmlns:m="http://schemas.openxmlformats.org/officeDocument/2006/math" xmlns:v="urn:schemas-microsoft-com:vml" xmlns:wp14="http://schemas.microsoft.com/office/word/2010/wordprocessingDrawing" xmlns:wp="http://schemas.openxmlformats.org/drawingml/2006/wordprocessingDrawing" xmlns:w10="urn:schemas-microsoft-com:office:word" xmlns:w="http://schemas.openxmlformats.org/wordprocessingml/2006/main" xmlns:w14="http://schemas.microsoft.com/office/word/2010/wordml" xmlns:w15="http://schemas.microsoft.com/office/word/2012/wordml" xmlns:w16cex="http://schemas.microsoft.com/office/word/2018/wordml/cex" xmlns:w16cid="http://schemas.microsoft.com/office/word/2016/wordml/cid" xmlns:w16="http://schemas.microsoft.com/office/word/2018/wordml" xmlns:w16sdtdh="http://schemas.microsoft.com/office/word/2020/wordml/sdtdatahash" xmlns:w16se="http://schemas.microsoft.com/office/word/2015/wordml/symex" xmlns:wpg="http://schemas.microsoft.com/office/word/2010/wordprocessingGroup" xmlns:wpi="http://schemas.microsoft.com/office/word/2010/wordprocessingInk" xmlns:wne="http://schemas.microsoft.com/office/word/2006/wordml" xmlns:wps="http://schemas.microsoft.com/office/word/2010/wordprocessingShape" mc:Ignorable="w14 w15 w16se w16cid w16 w16cex w16sdtdh wp14">
   <w:body>
     <w:p>
       <w:pPr>
@@ -417,8 +417,17 @@
           <w:sz w:val="24"/>
           <w:szCs w:val="24"/>
         </w:rPr>
-        <w:t>Do you want to allow the tenant admin the choice of being able to deploy the solution to all sites immediately without running any f</w:t>
-      </w:r>
+        <w:t xml:space="preserve">Do you want to allow the tenant admin the choice of being able to deploy the solution to all sites immediately without running any </w:t>
+      </w:r>
+      <w:proofErr w:type="gramStart"/>
+      <w:r>
+        <w:rPr>
+          <w:sz w:val="24"/>
+          <w:szCs w:val="24"/>
+        </w:rPr>
+        <w:t>f</w:t>
+      </w:r>
+      <w:proofErr w:type="gramEnd"/>
     </w:p>
     <w:p>
       <w:pPr>
@@ -457,8 +466,17 @@
           <w:sz w:val="24"/>
           <w:szCs w:val="24"/>
         </w:rPr>
-        <w:t>Will the components in the solution require permissions to access web APIs that are unique and not shared with other components in t</w:t>
-      </w:r>
+        <w:t xml:space="preserve">Will the components in the solution require permissions to access web APIs that are unique and not shared with other components in </w:t>
+      </w:r>
+      <w:proofErr w:type="gramStart"/>
+      <w:r>
+        <w:rPr>
+          <w:sz w:val="24"/>
+          <w:szCs w:val="24"/>
+        </w:rPr>
+        <w:t>t</w:t>
+      </w:r>
+      <w:proofErr w:type="gramEnd"/>
     </w:p>
     <w:p>
       <w:pPr>
@@ -1802,18 +1820,29 @@
           <w:szCs w:val="21"/>
           <w:lang w:eastAsia="en-GB"/>
         </w:rPr>
-        <w:t>background-</w:t>
+        <w:t>background-color</w:t>
+      </w:r>
+      <w:r>
+        <w:rPr>
+          <w:rFonts w:ascii="Consolas" w:eastAsia="Times New Roman" w:hAnsi="Consolas" w:cs="Times New Roman"/>
+          <w:color w:val="000000"/>
+          <w:sz w:val="21"/>
+          <w:szCs w:val="21"/>
+          <w:lang w:eastAsia="en-GB"/>
+        </w:rPr>
+        <w:t>: </w:t>
       </w:r>
       <w:proofErr w:type="spellStart"/>
-      <w:r>
-        <w:rPr>
-          <w:rFonts w:ascii="Consolas" w:eastAsia="Times New Roman" w:hAnsi="Consolas" w:cs="Times New Roman"/>
-          <w:color w:val="FF0000"/>
+      <w:proofErr w:type="gramStart"/>
+      <w:r>
+        <w:rPr>
+          <w:rFonts w:ascii="Consolas" w:eastAsia="Times New Roman" w:hAnsi="Consolas" w:cs="Times New Roman"/>
+          <w:color w:val="0451A5"/>
           <w:sz w:val="21"/>
           <w:szCs w:val="21"/>
           <w:lang w:eastAsia="en-GB"/>
         </w:rPr>
-        <w:t>color</w:t>
+        <w:t>lightgray</w:t>
       </w:r>
       <w:proofErr w:type="spellEnd"/>
       <w:r>
@@ -1824,30 +1853,9 @@
           <w:szCs w:val="21"/>
           <w:lang w:eastAsia="en-GB"/>
         </w:rPr>
-        <w:t>: </w:t>
-      </w:r>
-      <w:proofErr w:type="spellStart"/>
-      <w:r>
-        <w:rPr>
-          <w:rFonts w:ascii="Consolas" w:eastAsia="Times New Roman" w:hAnsi="Consolas" w:cs="Times New Roman"/>
-          <w:color w:val="0451A5"/>
-          <w:sz w:val="21"/>
-          <w:szCs w:val="21"/>
-          <w:lang w:eastAsia="en-GB"/>
-        </w:rPr>
-        <w:t>lightgray</w:t>
-      </w:r>
-      <w:proofErr w:type="spellEnd"/>
-      <w:r>
-        <w:rPr>
-          <w:rFonts w:ascii="Consolas" w:eastAsia="Times New Roman" w:hAnsi="Consolas" w:cs="Times New Roman"/>
-          <w:color w:val="000000"/>
-          <w:sz w:val="21"/>
-          <w:szCs w:val="21"/>
-          <w:lang w:eastAsia="en-GB"/>
-        </w:rPr>
         <w:t>;</w:t>
       </w:r>
+      <w:proofErr w:type="gramEnd"/>
     </w:p>
     <w:p>
       <w:pPr>
@@ -1891,6 +1899,7 @@
         </w:rPr>
         <w:t>: </w:t>
       </w:r>
+      <w:proofErr w:type="gramStart"/>
       <w:r>
         <w:rPr>
           <w:rFonts w:ascii="Consolas" w:eastAsia="Times New Roman" w:hAnsi="Consolas" w:cs="Times New Roman"/>
@@ -1911,6 +1920,7 @@
         </w:rPr>
         <w:t>;</w:t>
       </w:r>
+      <w:proofErr w:type="gramEnd"/>
     </w:p>
     <w:p>
       <w:pPr>
@@ -2055,8 +2065,20 @@
           <w:szCs w:val="21"/>
           <w:lang w:eastAsia="en-GB" w:bidi="ar-SA"/>
         </w:rPr>
-        <w:t>@override</w:t>
-      </w:r>
+        <w:t>@</w:t>
+      </w:r>
+      <w:proofErr w:type="gramStart"/>
+      <w:r>
+        <w:rPr>
+          <w:rFonts w:ascii="Consolas" w:eastAsia="Times New Roman" w:hAnsi="Consolas" w:cs="Times New Roman"/>
+          <w:color w:val="000000"/>
+          <w:sz w:val="21"/>
+          <w:szCs w:val="21"/>
+          <w:lang w:eastAsia="en-GB" w:bidi="ar-SA"/>
+        </w:rPr>
+        <w:t>override</w:t>
+      </w:r>
+      <w:proofErr w:type="gramEnd"/>
     </w:p>
     <w:p>
       <w:pPr>
@@ -2233,6 +2255,7 @@
         </w:rPr>
         <w:t>}</w:t>
       </w:r>
+      <w:proofErr w:type="gramStart"/>
       <w:r>
         <w:rPr>
           <w:rFonts w:ascii="Consolas" w:eastAsia="Times New Roman" w:hAnsi="Consolas" w:cs="Times New Roman"/>
@@ -2253,6 +2276,7 @@
         </w:rPr>
         <w:t>;</w:t>
       </w:r>
+      <w:proofErr w:type="gramEnd"/>
     </w:p>
     <w:p>
       <w:pPr>
@@ -2326,7 +2350,18 @@
           <w:szCs w:val="21"/>
           <w:lang w:eastAsia="en-GB" w:bidi="ar-SA"/>
         </w:rPr>
-        <w:t>"#0094ff"</w:t>
+        <w:t>"#0094ff</w:t>
+      </w:r>
+      <w:proofErr w:type="gramStart"/>
+      <w:r>
+        <w:rPr>
+          <w:rFonts w:ascii="Consolas" w:eastAsia="Times New Roman" w:hAnsi="Consolas" w:cs="Times New Roman"/>
+          <w:color w:val="A31515"/>
+          <w:sz w:val="21"/>
+          <w:szCs w:val="21"/>
+          <w:lang w:eastAsia="en-GB" w:bidi="ar-SA"/>
+        </w:rPr>
+        <w:t>"</w:t>
       </w:r>
       <w:r>
         <w:rPr>
@@ -2338,6 +2373,7 @@
         </w:rPr>
         <w:t>;</w:t>
       </w:r>
+      <w:proofErr w:type="gramEnd"/>
     </w:p>
     <w:p>
       <w:pPr>
@@ -2499,7 +2535,18 @@
           <w:szCs w:val="21"/>
           <w:lang w:eastAsia="en-GB" w:bidi="ar-SA"/>
         </w:rPr>
-        <w:t>"#FF0000"</w:t>
+        <w:t>"#FF0000</w:t>
+      </w:r>
+      <w:proofErr w:type="gramStart"/>
+      <w:r>
+        <w:rPr>
+          <w:rFonts w:ascii="Consolas" w:eastAsia="Times New Roman" w:hAnsi="Consolas" w:cs="Times New Roman"/>
+          <w:color w:val="A31515"/>
+          <w:sz w:val="21"/>
+          <w:szCs w:val="21"/>
+          <w:lang w:eastAsia="en-GB" w:bidi="ar-SA"/>
+        </w:rPr>
+        <w:t>"</w:t>
       </w:r>
       <w:r>
         <w:rPr>
@@ -2511,6 +2558,7 @@
         </w:rPr>
         <w:t>;</w:t>
       </w:r>
+      <w:proofErr w:type="gramEnd"/>
     </w:p>
     <w:p>
       <w:pPr>
@@ -2836,29 +2884,7 @@
           <w:szCs w:val="21"/>
           <w:lang w:eastAsia="en-GB" w:bidi="ar-SA"/>
         </w:rPr>
-        <w:t>;</w:t>
-      </w:r>
-      <w:proofErr w:type="spellStart"/>
-      <w:r>
-        <w:rPr>
-          <w:rFonts w:ascii="Consolas" w:eastAsia="Times New Roman" w:hAnsi="Consolas" w:cs="Times New Roman"/>
-          <w:color w:val="A31515"/>
-          <w:sz w:val="21"/>
-          <w:szCs w:val="21"/>
-          <w:lang w:eastAsia="en-GB" w:bidi="ar-SA"/>
-        </w:rPr>
-        <w:t>color</w:t>
-      </w:r>
-      <w:proofErr w:type="spellEnd"/>
-      <w:r>
-        <w:rPr>
-          <w:rFonts w:ascii="Consolas" w:eastAsia="Times New Roman" w:hAnsi="Consolas" w:cs="Times New Roman"/>
-          <w:color w:val="A31515"/>
-          <w:sz w:val="21"/>
-          <w:szCs w:val="21"/>
-          <w:lang w:eastAsia="en-GB" w:bidi="ar-SA"/>
-        </w:rPr>
-        <w:t>:#c0c0c0'&gt;</w:t>
+        <w:t>;color:#c0c0c0'&gt;</w:t>
       </w:r>
     </w:p>
     <w:p>
@@ -2884,6 +2910,7 @@
         <w:t>    &amp;</w:t>
       </w:r>
       <w:proofErr w:type="spellStart"/>
+      <w:proofErr w:type="gramStart"/>
       <w:r>
         <w:rPr>
           <w:rFonts w:ascii="Consolas" w:eastAsia="Times New Roman" w:hAnsi="Consolas" w:cs="Times New Roman"/>
@@ -2895,6 +2922,7 @@
         <w:t>nbsp</w:t>
       </w:r>
       <w:proofErr w:type="spellEnd"/>
+      <w:proofErr w:type="gramEnd"/>
       <w:r>
         <w:rPr>
           <w:rFonts w:ascii="Consolas" w:eastAsia="Times New Roman" w:hAnsi="Consolas" w:cs="Times New Roman"/>
@@ -3082,50 +3110,6 @@
           <w:lang w:eastAsia="en-GB" w:bidi="ar-SA"/>
         </w:rPr>
         <w:t>    </w:t>
-      </w:r>
-      <w:proofErr w:type="spellStart"/>
-      <w:r>
-        <w:rPr>
-          <w:rFonts w:ascii="Consolas" w:eastAsia="Times New Roman" w:hAnsi="Consolas" w:cs="Times New Roman"/>
-          <w:color w:val="000000"/>
-          <w:sz w:val="21"/>
-          <w:szCs w:val="21"/>
-          <w:lang w:eastAsia="en-GB" w:bidi="ar-SA"/>
-        </w:rPr>
-        <w:t>event.domElement.classList.add</w:t>
-      </w:r>
-      <w:proofErr w:type="spellEnd"/>
-      <w:r>
-        <w:rPr>
-          <w:rFonts w:ascii="Consolas" w:eastAsia="Times New Roman" w:hAnsi="Consolas" w:cs="Times New Roman"/>
-          <w:color w:val="000000"/>
-          <w:sz w:val="21"/>
-          <w:szCs w:val="21"/>
-          <w:lang w:eastAsia="en-GB" w:bidi="ar-SA"/>
-        </w:rPr>
-        <w:t>(</w:t>
-      </w:r>
-      <w:proofErr w:type="spellStart"/>
-      <w:r>
-        <w:rPr>
-          <w:rFonts w:ascii="Consolas" w:eastAsia="Times New Roman" w:hAnsi="Consolas" w:cs="Times New Roman"/>
-          <w:color w:val="000000"/>
-          <w:sz w:val="21"/>
-          <w:szCs w:val="21"/>
-          <w:lang w:eastAsia="en-GB" w:bidi="ar-SA"/>
-        </w:rPr>
-        <w:t>styles.cell</w:t>
-      </w:r>
-      <w:proofErr w:type="spellEnd"/>
-      <w:r>
-        <w:rPr>
-          <w:rFonts w:ascii="Consolas" w:eastAsia="Times New Roman" w:hAnsi="Consolas" w:cs="Times New Roman"/>
-          <w:color w:val="000000"/>
-          <w:sz w:val="21"/>
-          <w:szCs w:val="21"/>
-          <w:lang w:eastAsia="en-GB" w:bidi="ar-SA"/>
-        </w:rPr>
-        <w:t>);</w:t>
       </w:r>
     </w:p>
     <w:p>
@@ -3205,8 +3189,18 @@
           <w:color w:val="171717"/>
           <w:shd w:val="clear" w:color="auto" w:fill="FFFFFF"/>
         </w:rPr>
-        <w:t>Gulp serve</w:t>
-      </w:r>
+        <w:t xml:space="preserve">Gulp </w:t>
+      </w:r>
+      <w:proofErr w:type="gramStart"/>
+      <w:r>
+        <w:rPr>
+          <w:rFonts w:ascii="Segoe UI" w:hAnsi="Segoe UI" w:cs="Segoe UI"/>
+          <w:color w:val="171717"/>
+          <w:shd w:val="clear" w:color="auto" w:fill="FFFFFF"/>
+        </w:rPr>
+        <w:t>serve</w:t>
+      </w:r>
+      <w:proofErr w:type="gramEnd"/>
     </w:p>
     <w:p>
       <w:pPr>
@@ -3283,25 +3277,7 @@
           <w:color w:val="171717"/>
           <w:shd w:val="clear" w:color="auto" w:fill="FFFFFF"/>
         </w:rPr>
-        <w:t xml:space="preserve"> column values are now presented with background </w:t>
-      </w:r>
-      <w:proofErr w:type="spellStart"/>
-      <w:r>
-        <w:rPr>
-          <w:rFonts w:ascii="Segoe UI" w:hAnsi="Segoe UI" w:cs="Segoe UI"/>
-          <w:color w:val="171717"/>
-          <w:shd w:val="clear" w:color="auto" w:fill="FFFFFF"/>
-        </w:rPr>
-        <w:t>color</w:t>
-      </w:r>
-      <w:proofErr w:type="spellEnd"/>
-      <w:r>
-        <w:rPr>
-          <w:rFonts w:ascii="Segoe UI" w:hAnsi="Segoe UI" w:cs="Segoe UI"/>
-          <w:color w:val="171717"/>
-          <w:shd w:val="clear" w:color="auto" w:fill="FFFFFF"/>
-        </w:rPr>
-        <w:t xml:space="preserve"> , which is provided as a property for the Field Customizer.</w:t>
+        <w:t> column values are now presented with background color , which is provided as a property for the Field Customizer.</w:t>
       </w:r>
     </w:p>
     <w:p>
@@ -3491,20 +3467,8 @@
           <w:color w:val="171717"/>
           <w:shd w:val="clear" w:color="auto" w:fill="FFFFFF"/>
         </w:rPr>
-        <w:t xml:space="preserve"> the app to </w:t>
-      </w:r>
-      <w:proofErr w:type="spellStart"/>
-      <w:r>
-        <w:rPr>
-          <w:rFonts w:ascii="Segoe UI" w:hAnsi="Segoe UI" w:cs="Segoe UI"/>
-          <w:b/>
-          <w:bCs/>
-          <w:color w:val="171717"/>
-          <w:shd w:val="clear" w:color="auto" w:fill="FFFFFF"/>
-        </w:rPr>
-        <w:t>appcatalog</w:t>
-      </w:r>
-      <w:proofErr w:type="spellEnd"/>
+        <w:t xml:space="preserve"> the app to appcatalog</w:t>
+      </w:r>
     </w:p>
     <w:p>
       <w:pPr>
@@ -5456,7 +5420,7 @@
 </file>
 
 <file path=word/numbering.xml><?xml version="1.0" encoding="utf-8"?>
-<w:numbering xmlns:wpc="http://schemas.microsoft.com/office/word/2010/wordprocessingCanvas" xmlns:cx="http://schemas.microsoft.com/office/drawing/2014/chartex" xmlns:cx1="http://schemas.microsoft.com/office/drawing/2015/9/8/chartex" xmlns:cx2="http://schemas.microsoft.com/office/drawing/2015/10/21/chartex" xmlns:cx3="http://schemas.microsoft.com/office/drawing/2016/5/9/chartex" xmlns:cx4="http://schemas.microsoft.com/office/drawing/2016/5/10/chartex" xmlns:cx5="http://schemas.microsoft.com/office/drawing/2016/5/11/chartex" xmlns:cx6="http://schemas.microsoft.com/office/drawing/2016/5/12/chartex" xmlns:cx7="http://schemas.microsoft.com/office/drawing/2016/5/13/chartex" xmlns:cx8="http://schemas.microsoft.com/office/drawing/2016/5/14/chartex" xmlns:mc="http://schemas.openxmlformats.org/markup-compatibility/2006" xmlns:aink="http://schemas.microsoft.com/office/drawing/2016/ink" xmlns:am3d="http://schemas.microsoft.com/office/drawing/2017/model3d" xmlns:o="urn:schemas-microsoft-com:office:office" xmlns:r="http://schemas.openxmlformats.org/officeDocument/2006/relationships" xmlns:m="http://schemas.openxmlformats.org/officeDocument/2006/math" xmlns:v="urn:schemas-microsoft-com:vml" xmlns:wp14="http://schemas.microsoft.com/office/word/2010/wordprocessingDrawing" xmlns:wp="http://schemas.openxmlformats.org/drawingml/2006/wordprocessingDrawing" xmlns:w10="urn:schemas-microsoft-com:office:word" xmlns:w="http://schemas.openxmlformats.org/wordprocessingml/2006/main" xmlns:w14="http://schemas.microsoft.com/office/word/2010/wordml" xmlns:w15="http://schemas.microsoft.com/office/word/2012/wordml" xmlns:w16cex="http://schemas.microsoft.com/office/word/2018/wordml/cex" xmlns:w16cid="http://schemas.microsoft.com/office/word/2016/wordml/cid" xmlns:w16="http://schemas.microsoft.com/office/word/2018/wordml" xmlns:w16se="http://schemas.microsoft.com/office/word/2015/wordml/symex" xmlns:wpg="http://schemas.microsoft.com/office/word/2010/wordprocessingGroup" xmlns:wpi="http://schemas.microsoft.com/office/word/2010/wordprocessingInk" xmlns:wne="http://schemas.microsoft.com/office/word/2006/wordml" xmlns:wps="http://schemas.microsoft.com/office/word/2010/wordprocessingShape" mc:Ignorable="w14 w15 w16se w16cid w16 w16cex wp14">
+<w:numbering xmlns:wpc="http://schemas.microsoft.com/office/word/2010/wordprocessingCanvas" xmlns:cx="http://schemas.microsoft.com/office/drawing/2014/chartex" xmlns:cx1="http://schemas.microsoft.com/office/drawing/2015/9/8/chartex" xmlns:cx2="http://schemas.microsoft.com/office/drawing/2015/10/21/chartex" xmlns:cx3="http://schemas.microsoft.com/office/drawing/2016/5/9/chartex" xmlns:cx4="http://schemas.microsoft.com/office/drawing/2016/5/10/chartex" xmlns:cx5="http://schemas.microsoft.com/office/drawing/2016/5/11/chartex" xmlns:cx6="http://schemas.microsoft.com/office/drawing/2016/5/12/chartex" xmlns:cx7="http://schemas.microsoft.com/office/drawing/2016/5/13/chartex" xmlns:cx8="http://schemas.microsoft.com/office/drawing/2016/5/14/chartex" xmlns:mc="http://schemas.openxmlformats.org/markup-compatibility/2006" xmlns:aink="http://schemas.microsoft.com/office/drawing/2016/ink" xmlns:am3d="http://schemas.microsoft.com/office/drawing/2017/model3d" xmlns:o="urn:schemas-microsoft-com:office:office" xmlns:r="http://schemas.openxmlformats.org/officeDocument/2006/relationships" xmlns:m="http://schemas.openxmlformats.org/officeDocument/2006/math" xmlns:v="urn:schemas-microsoft-com:vml" xmlns:wp14="http://schemas.microsoft.com/office/word/2010/wordprocessingDrawing" xmlns:wp="http://schemas.openxmlformats.org/drawingml/2006/wordprocessingDrawing" xmlns:w10="urn:schemas-microsoft-com:office:word" xmlns:w="http://schemas.openxmlformats.org/wordprocessingml/2006/main" xmlns:w14="http://schemas.microsoft.com/office/word/2010/wordml" xmlns:w15="http://schemas.microsoft.com/office/word/2012/wordml" xmlns:w16cex="http://schemas.microsoft.com/office/word/2018/wordml/cex" xmlns:w16cid="http://schemas.microsoft.com/office/word/2016/wordml/cid" xmlns:w16="http://schemas.microsoft.com/office/word/2018/wordml" xmlns:w16sdtdh="http://schemas.microsoft.com/office/word/2020/wordml/sdtdatahash" xmlns:w16se="http://schemas.microsoft.com/office/word/2015/wordml/symex" xmlns:wpg="http://schemas.microsoft.com/office/word/2010/wordprocessingGroup" xmlns:wpi="http://schemas.microsoft.com/office/word/2010/wordprocessingInk" xmlns:wne="http://schemas.microsoft.com/office/word/2006/wordml" xmlns:wps="http://schemas.microsoft.com/office/word/2010/wordprocessingShape" mc:Ignorable="w14 w15 w16se w16cid w16 w16cex w16sdtdh wp14">
   <w:abstractNum w:abstractNumId="0" w15:restartNumberingAfterBreak="0">
     <w:nsid w:val="0139286B"/>
     <w:multiLevelType w:val="hybridMultilevel"/>
@@ -6698,44 +6662,44 @@
       </w:rPr>
     </w:lvl>
   </w:abstractNum>
-  <w:num w:numId="1">
+  <w:num w:numId="1" w16cid:durableId="906575148">
     <w:abstractNumId w:val="9"/>
   </w:num>
-  <w:num w:numId="2">
+  <w:num w:numId="2" w16cid:durableId="1618441733">
     <w:abstractNumId w:val="1"/>
   </w:num>
-  <w:num w:numId="3">
+  <w:num w:numId="3" w16cid:durableId="1791124009">
     <w:abstractNumId w:val="7"/>
   </w:num>
-  <w:num w:numId="4">
+  <w:num w:numId="4" w16cid:durableId="1808932292">
     <w:abstractNumId w:val="6"/>
   </w:num>
-  <w:num w:numId="5">
+  <w:num w:numId="5" w16cid:durableId="867764362">
     <w:abstractNumId w:val="2"/>
   </w:num>
-  <w:num w:numId="6">
+  <w:num w:numId="6" w16cid:durableId="785390463">
     <w:abstractNumId w:val="3"/>
   </w:num>
-  <w:num w:numId="7">
+  <w:num w:numId="7" w16cid:durableId="1692535299">
     <w:abstractNumId w:val="10"/>
   </w:num>
-  <w:num w:numId="8">
+  <w:num w:numId="8" w16cid:durableId="213393688">
     <w:abstractNumId w:val="0"/>
   </w:num>
-  <w:num w:numId="9">
+  <w:num w:numId="9" w16cid:durableId="462232182">
     <w:abstractNumId w:val="8"/>
   </w:num>
-  <w:num w:numId="10">
+  <w:num w:numId="10" w16cid:durableId="2047943378">
     <w:abstractNumId w:val="4"/>
   </w:num>
-  <w:num w:numId="11">
+  <w:num w:numId="11" w16cid:durableId="2120446625">
     <w:abstractNumId w:val="5"/>
   </w:num>
 </w:numbering>
 </file>
 
 <file path=word/styles.xml><?xml version="1.0" encoding="utf-8"?>
-<w:styles xmlns:mc="http://schemas.openxmlformats.org/markup-compatibility/2006" xmlns:r="http://schemas.openxmlformats.org/officeDocument/2006/relationships" xmlns:w="http://schemas.openxmlformats.org/wordprocessingml/2006/main" xmlns:w14="http://schemas.microsoft.com/office/word/2010/wordml" xmlns:w15="http://schemas.microsoft.com/office/word/2012/wordml" xmlns:w16cex="http://schemas.microsoft.com/office/word/2018/wordml/cex" xmlns:w16cid="http://schemas.microsoft.com/office/word/2016/wordml/cid" xmlns:w16="http://schemas.microsoft.com/office/word/2018/wordml" xmlns:w16se="http://schemas.microsoft.com/office/word/2015/wordml/symex" mc:Ignorable="w14 w15 w16se w16cid w16 w16cex">
+<w:styles xmlns:mc="http://schemas.openxmlformats.org/markup-compatibility/2006" xmlns:r="http://schemas.openxmlformats.org/officeDocument/2006/relationships" xmlns:w="http://schemas.openxmlformats.org/wordprocessingml/2006/main" xmlns:w14="http://schemas.microsoft.com/office/word/2010/wordml" xmlns:w15="http://schemas.microsoft.com/office/word/2012/wordml" xmlns:w16cex="http://schemas.microsoft.com/office/word/2018/wordml/cex" xmlns:w16cid="http://schemas.microsoft.com/office/word/2016/wordml/cid" xmlns:w16="http://schemas.microsoft.com/office/word/2018/wordml" xmlns:w16sdtdh="http://schemas.microsoft.com/office/word/2020/wordml/sdtdatahash" xmlns:w16se="http://schemas.microsoft.com/office/word/2015/wordml/symex" mc:Ignorable="w14 w15 w16se w16cid w16 w16cex w16sdtdh">
   <w:docDefaults>
     <w:rPrDefault>
       <w:rPr>

</xml_diff>